<commit_message>
module 5 crical thinking
</commit_message>
<xml_diff>
--- a/MODULE4/csc515-1-module4-critical-thinking-aditya-sandhu.docx
+++ b/MODULE4/csc515-1-module4-critical-thinking-aditya-sandhu.docx
@@ -6,6 +6,21 @@
       <w:pPr>
         <w:jc w:val="center"/>
       </w:pPr>
+    </w:p>
+    <w:p>
+      <w:pPr>
+        <w:jc w:val="center"/>
+      </w:pPr>
+    </w:p>
+    <w:p>
+      <w:pPr>
+        <w:jc w:val="center"/>
+      </w:pPr>
+    </w:p>
+    <w:p>
+      <w:pPr>
+        <w:jc w:val="center"/>
+      </w:pPr>
       <w:r>
         <w:t>Student: Aditya Sandhu</w:t>
       </w:r>
@@ -88,6 +103,17 @@
       <w:r>
         <w:t>Document Link –</w:t>
       </w:r>
+      <w:r>
+        <w:t xml:space="preserve"> </w:t>
+      </w:r>
+      <w:hyperlink r:id="rId6" w:history="1">
+        <w:r>
+          <w:rPr>
+            <w:rStyle w:val="Hyperlink"/>
+          </w:rPr>
+          <w:t>25FC-CSC515-1/MODULE4/csc515-1-module4-critical-thinking-aditya-sandhu.docx at main · 65AR645ASAN/25FC-CSC515-1</w:t>
+        </w:r>
+      </w:hyperlink>
     </w:p>
     <w:p>
       <w:pPr>
@@ -96,31 +122,17 @@
       <w:r>
         <w:t>Python File –</w:t>
       </w:r>
-    </w:p>
-    <w:p>
-      <w:pPr>
-        <w:jc w:val="center"/>
-      </w:pPr>
-    </w:p>
-    <w:p>
-      <w:pPr>
-        <w:jc w:val="center"/>
-      </w:pPr>
-    </w:p>
-    <w:p>
-      <w:pPr>
-        <w:jc w:val="center"/>
-      </w:pPr>
-    </w:p>
-    <w:p>
-      <w:pPr>
-        <w:jc w:val="center"/>
-      </w:pPr>
-    </w:p>
-    <w:p>
-      <w:pPr>
-        <w:jc w:val="center"/>
-      </w:pPr>
+      <w:r>
+        <w:t xml:space="preserve"> </w:t>
+      </w:r>
+      <w:hyperlink r:id="rId7" w:history="1">
+        <w:r>
+          <w:rPr>
+            <w:rStyle w:val="Hyperlink"/>
+          </w:rPr>
+          <w:t>25FC-CSC515-1/MODULE4/ csc515-1-module4-critical-thinking-aditya-sandhu00.py at main · 65AR645ASAN/25FC-CSC515-1</w:t>
+        </w:r>
+      </w:hyperlink>
     </w:p>
     <w:p>
       <w:pPr>
@@ -250,7 +262,7 @@
                     <pic:cNvPicPr/>
                   </pic:nvPicPr>
                   <pic:blipFill>
-                    <a:blip r:embed="rId4"/>
+                    <a:blip r:embed="rId8"/>
                     <a:stretch>
                       <a:fillRect/>
                     </a:stretch>
@@ -590,7 +602,7 @@
                     <pic:cNvPicPr/>
                   </pic:nvPicPr>
                   <pic:blipFill>
-                    <a:blip r:embed="rId5"/>
+                    <a:blip r:embed="rId9"/>
                     <a:stretch>
                       <a:fillRect/>
                     </a:stretch>
@@ -1533,7 +1545,7 @@
                     <pic:cNvPicPr/>
                   </pic:nvPicPr>
                   <pic:blipFill>
-                    <a:blip r:embed="rId6"/>
+                    <a:blip r:embed="rId10"/>
                     <a:stretch>
                       <a:fillRect/>
                     </a:stretch>
@@ -1740,7 +1752,7 @@
       <w:r>
         <w:t xml:space="preserve">. Retrieved September 30, 2025, from </w:t>
       </w:r>
-      <w:hyperlink r:id="rId7" w:anchor="google_vignette" w:tgtFrame="_new" w:history="1">
+      <w:hyperlink r:id="rId11" w:anchor="google_vignette" w:tgtFrame="_new" w:history="1">
         <w:r>
           <w:rPr>
             <w:rStyle w:val="Hyperlink"/>
@@ -1781,7 +1793,7 @@
       <w:r>
         <w:t xml:space="preserve">. Retrieved September 30, 2025, from </w:t>
       </w:r>
-      <w:hyperlink r:id="rId8" w:tgtFrame="_new" w:history="1">
+      <w:hyperlink r:id="rId12" w:tgtFrame="_new" w:history="1">
         <w:r>
           <w:rPr>
             <w:rStyle w:val="Hyperlink"/>
@@ -1833,7 +1845,7 @@
       <w:r>
         <w:t xml:space="preserve">. </w:t>
       </w:r>
-      <w:hyperlink r:id="rId9" w:tgtFrame="_new" w:history="1">
+      <w:hyperlink r:id="rId13" w:tgtFrame="_new" w:history="1">
         <w:r>
           <w:rPr>
             <w:rStyle w:val="Hyperlink"/>
@@ -1866,7 +1878,7 @@
       <w:r>
         <w:t xml:space="preserve">. Retrieved September 30, 2025, from </w:t>
       </w:r>
-      <w:hyperlink r:id="rId10" w:tgtFrame="_new" w:history="1">
+      <w:hyperlink r:id="rId14" w:tgtFrame="_new" w:history="1">
         <w:r>
           <w:rPr>
             <w:rStyle w:val="Hyperlink"/>
@@ -1899,7 +1911,7 @@
       <w:r>
         <w:t xml:space="preserve">. Retrieved September 30, 2025, from </w:t>
       </w:r>
-      <w:hyperlink r:id="rId11" w:tgtFrame="_new" w:history="1">
+      <w:hyperlink r:id="rId15" w:tgtFrame="_new" w:history="1">
         <w:r>
           <w:rPr>
             <w:rStyle w:val="Hyperlink"/>
@@ -1914,13 +1926,167 @@
       </w:pPr>
     </w:p>
     <w:sectPr>
+      <w:headerReference w:type="default" r:id="rId16"/>
+      <w:footerReference w:type="default" r:id="rId17"/>
       <w:pgSz w:w="12240" w:h="15840"/>
       <w:pgMar w:top="1440" w:right="1440" w:bottom="1440" w:left="1440" w:header="720" w:footer="720" w:gutter="0"/>
+      <w:pgBorders w:offsetFrom="page">
+        <w:top w:val="single" w:sz="4" w:space="24" w:color="auto"/>
+        <w:left w:val="single" w:sz="4" w:space="24" w:color="auto"/>
+        <w:bottom w:val="single" w:sz="4" w:space="24" w:color="auto"/>
+        <w:right w:val="single" w:sz="4" w:space="24" w:color="auto"/>
+      </w:pgBorders>
       <w:cols w:space="720"/>
       <w:docGrid w:linePitch="360"/>
     </w:sectPr>
   </w:body>
 </w:document>
+</file>
+
+<file path=word/endnotes.xml><?xml version="1.0" encoding="utf-8"?>
+<w:endnotes xmlns:wpc="http://schemas.microsoft.com/office/word/2010/wordprocessingCanvas" xmlns:cx="http://schemas.microsoft.com/office/drawing/2014/chartex" xmlns:cx1="http://schemas.microsoft.com/office/drawing/2015/9/8/chartex" xmlns:cx2="http://schemas.microsoft.com/office/drawing/2015/10/21/chartex" xmlns:cx3="http://schemas.microsoft.com/office/drawing/2016/5/9/chartex" xmlns:cx4="http://schemas.microsoft.com/office/drawing/2016/5/10/chartex" xmlns:cx5="http://schemas.microsoft.com/office/drawing/2016/5/11/chartex" xmlns:cx6="http://schemas.microsoft.com/office/drawing/2016/5/12/chartex" xmlns:cx7="http://schemas.microsoft.com/office/drawing/2016/5/13/chartex" xmlns:cx8="http://schemas.microsoft.com/office/drawing/2016/5/14/chartex" xmlns:mc="http://schemas.openxmlformats.org/markup-compatibility/2006" xmlns:aink="http://schemas.microsoft.com/office/drawing/2016/ink" xmlns:am3d="http://schemas.microsoft.com/office/drawing/2017/model3d" xmlns:o="urn:schemas-microsoft-com:office:office" xmlns:oel="http://schemas.microsoft.com/office/2019/extlst" xmlns:r="http://schemas.openxmlformats.org/officeDocument/2006/relationships" xmlns:m="http://schemas.openxmlformats.org/officeDocument/2006/math" xmlns:v="urn:schemas-microsoft-com:vml" xmlns:wp14="http://schemas.microsoft.com/office/word/2010/wordprocessingDrawing" xmlns:wp="http://schemas.openxmlformats.org/drawingml/2006/wordprocessingDrawing" xmlns:w10="urn:schemas-microsoft-com:office:word" xmlns:w="http://schemas.openxmlformats.org/wordprocessingml/2006/main" xmlns:w14="http://schemas.microsoft.com/office/word/2010/wordml" xmlns:w15="http://schemas.microsoft.com/office/word/2012/wordml" xmlns:w16cex="http://schemas.microsoft.com/office/word/2018/wordml/cex" xmlns:w16cid="http://schemas.microsoft.com/office/word/2016/wordml/cid" xmlns:w16="http://schemas.microsoft.com/office/word/2018/wordml" xmlns:w16du="http://schemas.microsoft.com/office/word/2023/wordml/word16du" xmlns:w16sdtdh="http://schemas.microsoft.com/office/word/2020/wordml/sdtdatahash" xmlns:w16sdtfl="http://schemas.microsoft.com/office/word/2024/wordml/sdtformatlock" xmlns:w16se="http://schemas.microsoft.com/office/word/2015/wordml/symex" xmlns:wpg="http://schemas.microsoft.com/office/word/2010/wordprocessingGroup" xmlns:wpi="http://schemas.microsoft.com/office/word/2010/wordprocessingInk" xmlns:wne="http://schemas.microsoft.com/office/word/2006/wordml" xmlns:wps="http://schemas.microsoft.com/office/word/2010/wordprocessingShape" mc:Ignorable="w14 w15 w16se w16cid w16 w16cex w16sdtdh w16sdtfl w16du wp14">
+  <w:endnote w:type="separator" w:id="-1">
+    <w:p>
+      <w:pPr>
+        <w:spacing w:after="0" w:line="240" w:lineRule="auto"/>
+      </w:pPr>
+      <w:r>
+        <w:separator/>
+      </w:r>
+    </w:p>
+  </w:endnote>
+  <w:endnote w:type="continuationSeparator" w:id="0">
+    <w:p>
+      <w:pPr>
+        <w:spacing w:after="0" w:line="240" w:lineRule="auto"/>
+      </w:pPr>
+      <w:r>
+        <w:continuationSeparator/>
+      </w:r>
+    </w:p>
+  </w:endnote>
+</w:endnotes>
+</file>
+
+<file path=word/footer1.xml><?xml version="1.0" encoding="utf-8"?>
+<w:ftr xmlns:wpc="http://schemas.microsoft.com/office/word/2010/wordprocessingCanvas" xmlns:cx="http://schemas.microsoft.com/office/drawing/2014/chartex" xmlns:cx1="http://schemas.microsoft.com/office/drawing/2015/9/8/chartex" xmlns:cx2="http://schemas.microsoft.com/office/drawing/2015/10/21/chartex" xmlns:cx3="http://schemas.microsoft.com/office/drawing/2016/5/9/chartex" xmlns:cx4="http://schemas.microsoft.com/office/drawing/2016/5/10/chartex" xmlns:cx5="http://schemas.microsoft.com/office/drawing/2016/5/11/chartex" xmlns:cx6="http://schemas.microsoft.com/office/drawing/2016/5/12/chartex" xmlns:cx7="http://schemas.microsoft.com/office/drawing/2016/5/13/chartex" xmlns:cx8="http://schemas.microsoft.com/office/drawing/2016/5/14/chartex" xmlns:mc="http://schemas.openxmlformats.org/markup-compatibility/2006" xmlns:aink="http://schemas.microsoft.com/office/drawing/2016/ink" xmlns:am3d="http://schemas.microsoft.com/office/drawing/2017/model3d" xmlns:o="urn:schemas-microsoft-com:office:office" xmlns:oel="http://schemas.microsoft.com/office/2019/extlst" xmlns:r="http://schemas.openxmlformats.org/officeDocument/2006/relationships" xmlns:m="http://schemas.openxmlformats.org/officeDocument/2006/math" xmlns:v="urn:schemas-microsoft-com:vml" xmlns:wp14="http://schemas.microsoft.com/office/word/2010/wordprocessingDrawing" xmlns:wp="http://schemas.openxmlformats.org/drawingml/2006/wordprocessingDrawing" xmlns:w10="urn:schemas-microsoft-com:office:word" xmlns:w="http://schemas.openxmlformats.org/wordprocessingml/2006/main" xmlns:w14="http://schemas.microsoft.com/office/word/2010/wordml" xmlns:w15="http://schemas.microsoft.com/office/word/2012/wordml" xmlns:w16cex="http://schemas.microsoft.com/office/word/2018/wordml/cex" xmlns:w16cid="http://schemas.microsoft.com/office/word/2016/wordml/cid" xmlns:w16="http://schemas.microsoft.com/office/word/2018/wordml" xmlns:w16du="http://schemas.microsoft.com/office/word/2023/wordml/word16du" xmlns:w16sdtdh="http://schemas.microsoft.com/office/word/2020/wordml/sdtdatahash" xmlns:w16sdtfl="http://schemas.microsoft.com/office/word/2024/wordml/sdtformatlock" xmlns:w16se="http://schemas.microsoft.com/office/word/2015/wordml/symex" xmlns:wpg="http://schemas.microsoft.com/office/word/2010/wordprocessingGroup" xmlns:wpi="http://schemas.microsoft.com/office/word/2010/wordprocessingInk" xmlns:wne="http://schemas.microsoft.com/office/word/2006/wordml" xmlns:wps="http://schemas.microsoft.com/office/word/2010/wordprocessingShape" mc:Ignorable="w14 w15 w16se w16cid w16 w16cex w16sdtdh w16sdtfl w16du wp14">
+  <w:sdt>
+    <w:sdtPr>
+      <w:id w:val="1502621044"/>
+      <w:docPartObj>
+        <w:docPartGallery w:val="Page Numbers (Bottom of Page)"/>
+        <w:docPartUnique/>
+      </w:docPartObj>
+    </w:sdtPr>
+    <w:sdtEndPr>
+      <w:rPr>
+        <w:noProof/>
+      </w:rPr>
+    </w:sdtEndPr>
+    <w:sdtContent>
+      <w:p>
+        <w:pPr>
+          <w:pStyle w:val="Footer"/>
+          <w:jc w:val="right"/>
+        </w:pPr>
+        <w:r>
+          <w:fldChar w:fldCharType="begin"/>
+        </w:r>
+        <w:r>
+          <w:instrText xml:space="preserve"> PAGE   \* MERGEFORMAT </w:instrText>
+        </w:r>
+        <w:r>
+          <w:fldChar w:fldCharType="separate"/>
+        </w:r>
+        <w:r>
+          <w:rPr>
+            <w:noProof/>
+          </w:rPr>
+          <w:t>2</w:t>
+        </w:r>
+        <w:r>
+          <w:rPr>
+            <w:noProof/>
+          </w:rPr>
+          <w:fldChar w:fldCharType="end"/>
+        </w:r>
+      </w:p>
+    </w:sdtContent>
+  </w:sdt>
+  <w:p>
+    <w:pPr>
+      <w:pStyle w:val="Footer"/>
+    </w:pPr>
+  </w:p>
+</w:ftr>
+</file>
+
+<file path=word/footnotes.xml><?xml version="1.0" encoding="utf-8"?>
+<w:footnotes xmlns:wpc="http://schemas.microsoft.com/office/word/2010/wordprocessingCanvas" xmlns:cx="http://schemas.microsoft.com/office/drawing/2014/chartex" xmlns:cx1="http://schemas.microsoft.com/office/drawing/2015/9/8/chartex" xmlns:cx2="http://schemas.microsoft.com/office/drawing/2015/10/21/chartex" xmlns:cx3="http://schemas.microsoft.com/office/drawing/2016/5/9/chartex" xmlns:cx4="http://schemas.microsoft.com/office/drawing/2016/5/10/chartex" xmlns:cx5="http://schemas.microsoft.com/office/drawing/2016/5/11/chartex" xmlns:cx6="http://schemas.microsoft.com/office/drawing/2016/5/12/chartex" xmlns:cx7="http://schemas.microsoft.com/office/drawing/2016/5/13/chartex" xmlns:cx8="http://schemas.microsoft.com/office/drawing/2016/5/14/chartex" xmlns:mc="http://schemas.openxmlformats.org/markup-compatibility/2006" xmlns:aink="http://schemas.microsoft.com/office/drawing/2016/ink" xmlns:am3d="http://schemas.microsoft.com/office/drawing/2017/model3d" xmlns:o="urn:schemas-microsoft-com:office:office" xmlns:oel="http://schemas.microsoft.com/office/2019/extlst" xmlns:r="http://schemas.openxmlformats.org/officeDocument/2006/relationships" xmlns:m="http://schemas.openxmlformats.org/officeDocument/2006/math" xmlns:v="urn:schemas-microsoft-com:vml" xmlns:wp14="http://schemas.microsoft.com/office/word/2010/wordprocessingDrawing" xmlns:wp="http://schemas.openxmlformats.org/drawingml/2006/wordprocessingDrawing" xmlns:w10="urn:schemas-microsoft-com:office:word" xmlns:w="http://schemas.openxmlformats.org/wordprocessingml/2006/main" xmlns:w14="http://schemas.microsoft.com/office/word/2010/wordml" xmlns:w15="http://schemas.microsoft.com/office/word/2012/wordml" xmlns:w16cex="http://schemas.microsoft.com/office/word/2018/wordml/cex" xmlns:w16cid="http://schemas.microsoft.com/office/word/2016/wordml/cid" xmlns:w16="http://schemas.microsoft.com/office/word/2018/wordml" xmlns:w16du="http://schemas.microsoft.com/office/word/2023/wordml/word16du" xmlns:w16sdtdh="http://schemas.microsoft.com/office/word/2020/wordml/sdtdatahash" xmlns:w16sdtfl="http://schemas.microsoft.com/office/word/2024/wordml/sdtformatlock" xmlns:w16se="http://schemas.microsoft.com/office/word/2015/wordml/symex" xmlns:wpg="http://schemas.microsoft.com/office/word/2010/wordprocessingGroup" xmlns:wpi="http://schemas.microsoft.com/office/word/2010/wordprocessingInk" xmlns:wne="http://schemas.microsoft.com/office/word/2006/wordml" xmlns:wps="http://schemas.microsoft.com/office/word/2010/wordprocessingShape" mc:Ignorable="w14 w15 w16se w16cid w16 w16cex w16sdtdh w16sdtfl w16du wp14">
+  <w:footnote w:type="separator" w:id="-1">
+    <w:p>
+      <w:pPr>
+        <w:spacing w:after="0" w:line="240" w:lineRule="auto"/>
+      </w:pPr>
+      <w:r>
+        <w:separator/>
+      </w:r>
+    </w:p>
+  </w:footnote>
+  <w:footnote w:type="continuationSeparator" w:id="0">
+    <w:p>
+      <w:pPr>
+        <w:spacing w:after="0" w:line="240" w:lineRule="auto"/>
+      </w:pPr>
+      <w:r>
+        <w:continuationSeparator/>
+      </w:r>
+    </w:p>
+  </w:footnote>
+</w:footnotes>
+</file>
+
+<file path=word/header1.xml><?xml version="1.0" encoding="utf-8"?>
+<w:hdr xmlns:wpc="http://schemas.microsoft.com/office/word/2010/wordprocessingCanvas" xmlns:cx="http://schemas.microsoft.com/office/drawing/2014/chartex" xmlns:cx1="http://schemas.microsoft.com/office/drawing/2015/9/8/chartex" xmlns:cx2="http://schemas.microsoft.com/office/drawing/2015/10/21/chartex" xmlns:cx3="http://schemas.microsoft.com/office/drawing/2016/5/9/chartex" xmlns:cx4="http://schemas.microsoft.com/office/drawing/2016/5/10/chartex" xmlns:cx5="http://schemas.microsoft.com/office/drawing/2016/5/11/chartex" xmlns:cx6="http://schemas.microsoft.com/office/drawing/2016/5/12/chartex" xmlns:cx7="http://schemas.microsoft.com/office/drawing/2016/5/13/chartex" xmlns:cx8="http://schemas.microsoft.com/office/drawing/2016/5/14/chartex" xmlns:mc="http://schemas.openxmlformats.org/markup-compatibility/2006" xmlns:aink="http://schemas.microsoft.com/office/drawing/2016/ink" xmlns:am3d="http://schemas.microsoft.com/office/drawing/2017/model3d" xmlns:o="urn:schemas-microsoft-com:office:office" xmlns:oel="http://schemas.microsoft.com/office/2019/extlst" xmlns:r="http://schemas.openxmlformats.org/officeDocument/2006/relationships" xmlns:m="http://schemas.openxmlformats.org/officeDocument/2006/math" xmlns:v="urn:schemas-microsoft-com:vml" xmlns:wp14="http://schemas.microsoft.com/office/word/2010/wordprocessingDrawing" xmlns:wp="http://schemas.openxmlformats.org/drawingml/2006/wordprocessingDrawing" xmlns:w10="urn:schemas-microsoft-com:office:word" xmlns:w="http://schemas.openxmlformats.org/wordprocessingml/2006/main" xmlns:w14="http://schemas.microsoft.com/office/word/2010/wordml" xmlns:w15="http://schemas.microsoft.com/office/word/2012/wordml" xmlns:w16cex="http://schemas.microsoft.com/office/word/2018/wordml/cex" xmlns:w16cid="http://schemas.microsoft.com/office/word/2016/wordml/cid" xmlns:w16="http://schemas.microsoft.com/office/word/2018/wordml" xmlns:w16du="http://schemas.microsoft.com/office/word/2023/wordml/word16du" xmlns:w16sdtdh="http://schemas.microsoft.com/office/word/2020/wordml/sdtdatahash" xmlns:w16sdtfl="http://schemas.microsoft.com/office/word/2024/wordml/sdtformatlock" xmlns:w16se="http://schemas.microsoft.com/office/word/2015/wordml/symex" xmlns:wpg="http://schemas.microsoft.com/office/word/2010/wordprocessingGroup" xmlns:wpi="http://schemas.microsoft.com/office/word/2010/wordprocessingInk" xmlns:wne="http://schemas.microsoft.com/office/word/2006/wordml" xmlns:wps="http://schemas.microsoft.com/office/word/2010/wordprocessingShape" mc:Ignorable="w14 w15 w16se w16cid w16 w16cex w16sdtdh w16sdtfl w16du wp14">
+  <w:p>
+    <w:pPr>
+      <w:pStyle w:val="Header"/>
+      <w:jc w:val="center"/>
+    </w:pPr>
+    <w:r>
+      <w:t xml:space="preserve">OpenCV </w:t>
+    </w:r>
+    <w:r>
+      <w:t xml:space="preserve">Gaussian-then-Laplacian </w:t>
+    </w:r>
+    <w:r>
+      <w:t>A</w:t>
+    </w:r>
+    <w:r>
+      <w:t xml:space="preserve">pplication </w:t>
+    </w:r>
+    <w:proofErr w:type="gramStart"/>
+    <w:r>
+      <w:t>To</w:t>
+    </w:r>
+    <w:proofErr w:type="gramEnd"/>
+    <w:r>
+      <w:t xml:space="preserve"> </w:t>
+    </w:r>
+    <w:r>
+      <w:t>N</w:t>
+    </w:r>
+    <w:r>
+      <w:t xml:space="preserve">oisy </w:t>
+    </w:r>
+    <w:r>
+      <w:t>I</w:t>
+    </w:r>
+    <w:r>
+      <w:t>mage</w:t>
+    </w:r>
+  </w:p>
+</w:hdr>
 </file>
 
 <file path=word/styles.xml><?xml version="1.0" encoding="utf-8"?>
@@ -2901,6 +3067,50 @@
       <w:rFonts w:ascii="Times New Roman" w:hAnsi="Times New Roman" w:cs="Times New Roman"/>
     </w:rPr>
   </w:style>
+  <w:style w:type="paragraph" w:styleId="Header">
+    <w:name w:val="header"/>
+    <w:basedOn w:val="Normal"/>
+    <w:link w:val="HeaderChar"/>
+    <w:uiPriority w:val="99"/>
+    <w:unhideWhenUsed/>
+    <w:rsid w:val="005E25E0"/>
+    <w:pPr>
+      <w:tabs>
+        <w:tab w:val="center" w:pos="4680"/>
+        <w:tab w:val="right" w:pos="9360"/>
+      </w:tabs>
+      <w:spacing w:after="0" w:line="240" w:lineRule="auto"/>
+    </w:pPr>
+  </w:style>
+  <w:style w:type="character" w:customStyle="1" w:styleId="HeaderChar">
+    <w:name w:val="Header Char"/>
+    <w:basedOn w:val="DefaultParagraphFont"/>
+    <w:link w:val="Header"/>
+    <w:uiPriority w:val="99"/>
+    <w:rsid w:val="005E25E0"/>
+  </w:style>
+  <w:style w:type="paragraph" w:styleId="Footer">
+    <w:name w:val="footer"/>
+    <w:basedOn w:val="Normal"/>
+    <w:link w:val="FooterChar"/>
+    <w:uiPriority w:val="99"/>
+    <w:unhideWhenUsed/>
+    <w:rsid w:val="005E25E0"/>
+    <w:pPr>
+      <w:tabs>
+        <w:tab w:val="center" w:pos="4680"/>
+        <w:tab w:val="right" w:pos="9360"/>
+      </w:tabs>
+      <w:spacing w:after="0" w:line="240" w:lineRule="auto"/>
+    </w:pPr>
+  </w:style>
+  <w:style w:type="character" w:customStyle="1" w:styleId="FooterChar">
+    <w:name w:val="Footer Char"/>
+    <w:basedOn w:val="DefaultParagraphFont"/>
+    <w:link w:val="Footer"/>
+    <w:uiPriority w:val="99"/>
+    <w:rsid w:val="005E25E0"/>
+  </w:style>
 </w:styles>
 </file>
 

</xml_diff>